<commit_message>
add text to brief
</commit_message>
<xml_diff>
--- a/Бриф/Бриф Диспетчеризация 07.02.24.docx
+++ b/Бриф/Бриф Диспетчеризация 07.02.24.docx
@@ -5726,6 +5726,180 @@
         </w:rPr>
         <w:t xml:space="preserve">Роль Статист. Доступные разделы: Отчеты. Статисты печатают отчеты в нужном формате, предварительно установив фильтры по датам, выполнению, адресу (улица, населенный пункт). </w:t>
       </w:r>
+    </w:p>
+    <w:p>
+      <w:pPr>
+        <w:pStyle w:val="a8"/>
+        <w:spacing w:before="100" w:after="0" w:line="240" w:lineRule="auto"/>
+        <w:jc w:val="both"/>
+        <w:rPr>
+          <w:rFonts w:ascii="Times New Roman" w:hAnsi="Times New Roman" w:cs="Times New Roman"/>
+          <w:sz w:val="24"/>
+          <w:szCs w:val="24"/>
+        </w:rPr>
+      </w:pPr>
+      <w:bookmarkStart w:id="0" w:name="_GoBack"/>
+      <w:bookmarkEnd w:id="0"/>
+    </w:p>
+    <w:p>
+      <w:pPr>
+        <w:pStyle w:val="a8"/>
+        <w:numPr>
+          <w:ilvl w:val="0"/>
+          <w:numId w:val="8"/>
+        </w:numPr>
+        <w:spacing w:before="100" w:after="0" w:line="240" w:lineRule="auto"/>
+        <w:jc w:val="both"/>
+        <w:rPr>
+          <w:rFonts w:ascii="Times New Roman" w:hAnsi="Times New Roman" w:cs="Times New Roman"/>
+          <w:sz w:val="24"/>
+          <w:szCs w:val="24"/>
+        </w:rPr>
+      </w:pPr>
+      <w:r>
+        <w:rPr>
+          <w:rFonts w:ascii="Times New Roman" w:hAnsi="Times New Roman" w:cs="Times New Roman"/>
+          <w:sz w:val="24"/>
+          <w:szCs w:val="24"/>
+        </w:rPr>
+        <w:t>Роль супер-админ. Супер-админ – это первый админ системы, регистрирует других админов системы. Дает им права на создание пользователей с той или иной ролью.</w:t>
+      </w:r>
+    </w:p>
+    <w:p>
+      <w:pPr>
+        <w:pStyle w:val="a8"/>
+        <w:numPr>
+          <w:ilvl w:val="0"/>
+          <w:numId w:val="8"/>
+        </w:numPr>
+        <w:spacing w:before="100" w:after="0" w:line="240" w:lineRule="auto"/>
+        <w:jc w:val="both"/>
+        <w:rPr>
+          <w:rFonts w:ascii="Times New Roman" w:hAnsi="Times New Roman" w:cs="Times New Roman"/>
+          <w:sz w:val="24"/>
+          <w:szCs w:val="24"/>
+        </w:rPr>
+      </w:pPr>
+      <w:r>
+        <w:rPr>
+          <w:rFonts w:ascii="Times New Roman" w:hAnsi="Times New Roman" w:cs="Times New Roman"/>
+          <w:sz w:val="24"/>
+          <w:szCs w:val="24"/>
+        </w:rPr>
+        <w:t>Админы. Создают регистрируют пользователей системы. Назначают им:</w:t>
+      </w:r>
+    </w:p>
+    <w:p>
+      <w:pPr>
+        <w:pStyle w:val="a8"/>
+        <w:numPr>
+          <w:ilvl w:val="1"/>
+          <w:numId w:val="8"/>
+        </w:numPr>
+        <w:spacing w:before="100" w:after="0" w:line="240" w:lineRule="auto"/>
+        <w:ind w:left="1080"/>
+        <w:jc w:val="both"/>
+        <w:rPr>
+          <w:rFonts w:ascii="Times New Roman" w:hAnsi="Times New Roman" w:cs="Times New Roman"/>
+          <w:sz w:val="24"/>
+          <w:szCs w:val="24"/>
+        </w:rPr>
+      </w:pPr>
+      <w:r>
+        <w:rPr>
+          <w:rFonts w:ascii="Times New Roman" w:hAnsi="Times New Roman" w:cs="Times New Roman"/>
+          <w:sz w:val="24"/>
+          <w:szCs w:val="24"/>
+        </w:rPr>
+        <w:t>Логин</w:t>
+      </w:r>
+    </w:p>
+    <w:p>
+      <w:pPr>
+        <w:pStyle w:val="a8"/>
+        <w:numPr>
+          <w:ilvl w:val="1"/>
+          <w:numId w:val="8"/>
+        </w:numPr>
+        <w:spacing w:before="100" w:after="0" w:line="240" w:lineRule="auto"/>
+        <w:ind w:left="1080"/>
+        <w:jc w:val="both"/>
+        <w:rPr>
+          <w:rFonts w:ascii="Times New Roman" w:hAnsi="Times New Roman" w:cs="Times New Roman"/>
+          <w:sz w:val="24"/>
+          <w:szCs w:val="24"/>
+        </w:rPr>
+      </w:pPr>
+      <w:r>
+        <w:rPr>
+          <w:rFonts w:ascii="Times New Roman" w:hAnsi="Times New Roman" w:cs="Times New Roman"/>
+          <w:sz w:val="24"/>
+          <w:szCs w:val="24"/>
+        </w:rPr>
+        <w:t>Пароль</w:t>
+      </w:r>
+    </w:p>
+    <w:p>
+      <w:pPr>
+        <w:pStyle w:val="a8"/>
+        <w:numPr>
+          <w:ilvl w:val="1"/>
+          <w:numId w:val="8"/>
+        </w:numPr>
+        <w:spacing w:before="100" w:after="0" w:line="240" w:lineRule="auto"/>
+        <w:ind w:left="1080"/>
+        <w:jc w:val="both"/>
+        <w:rPr>
+          <w:rFonts w:ascii="Times New Roman" w:hAnsi="Times New Roman" w:cs="Times New Roman"/>
+          <w:sz w:val="24"/>
+          <w:szCs w:val="24"/>
+        </w:rPr>
+      </w:pPr>
+      <w:r>
+        <w:rPr>
+          <w:rFonts w:ascii="Times New Roman" w:hAnsi="Times New Roman" w:cs="Times New Roman"/>
+          <w:sz w:val="24"/>
+          <w:szCs w:val="24"/>
+        </w:rPr>
+        <w:t>Филиал</w:t>
+      </w:r>
+    </w:p>
+    <w:p>
+      <w:pPr>
+        <w:pStyle w:val="a8"/>
+        <w:numPr>
+          <w:ilvl w:val="1"/>
+          <w:numId w:val="8"/>
+        </w:numPr>
+        <w:spacing w:before="100" w:after="0" w:line="240" w:lineRule="auto"/>
+        <w:ind w:left="1080"/>
+        <w:jc w:val="both"/>
+        <w:rPr>
+          <w:rFonts w:ascii="Times New Roman" w:hAnsi="Times New Roman" w:cs="Times New Roman"/>
+          <w:sz w:val="24"/>
+          <w:szCs w:val="24"/>
+        </w:rPr>
+      </w:pPr>
+      <w:r>
+        <w:rPr>
+          <w:rFonts w:ascii="Times New Roman" w:hAnsi="Times New Roman" w:cs="Times New Roman"/>
+          <w:sz w:val="24"/>
+          <w:szCs w:val="24"/>
+        </w:rPr>
+        <w:t>Роль в системе</w:t>
+      </w:r>
+    </w:p>
+    <w:p>
+      <w:pPr>
+        <w:pStyle w:val="a8"/>
+        <w:spacing w:before="100" w:after="0" w:line="240" w:lineRule="auto"/>
+        <w:jc w:val="both"/>
+        <w:rPr>
+          <w:rFonts w:ascii="Times New Roman" w:hAnsi="Times New Roman" w:cs="Times New Roman"/>
+          <w:sz w:val="24"/>
+          <w:szCs w:val="24"/>
+        </w:rPr>
+      </w:pPr>
     </w:p>
     <w:p>
       <w:pPr>
@@ -6835,17 +7009,7 @@
                 <w:sz w:val="24"/>
                 <w:szCs w:val="24"/>
               </w:rPr>
-              <w:t xml:space="preserve">канализации через выпадающий список </w:t>
-            </w:r>
-            <w:bookmarkStart w:id="0" w:name="_GoBack"/>
-            <w:bookmarkEnd w:id="0"/>
-            <w:r>
-              <w:rPr>
-                <w:rFonts w:ascii="Times New Roman" w:hAnsi="Times New Roman" w:cs="Times New Roman"/>
-                <w:sz w:val="24"/>
-                <w:szCs w:val="24"/>
-              </w:rPr>
-              <w:t>указаны районы города, у каждого города свои районы. Сделать опцию универсальной</w:t>
+              <w:t>канализации через выпадающий список указаны районы города, у каждого города свои районы. Сделать опцию универсальной</w:t>
             </w:r>
           </w:p>
         </w:tc>
@@ -7692,19 +7856,6 @@
     </w:tbl>
     <w:p>
       <w:pPr>
-        <w:tabs>
-          <w:tab w:val="left" w:pos="3975"/>
-        </w:tabs>
-        <w:jc w:val="center"/>
-        <w:rPr>
-          <w:rFonts w:ascii="Times New Roman" w:hAnsi="Times New Roman" w:cs="Times New Roman"/>
-          <w:sz w:val="24"/>
-          <w:szCs w:val="24"/>
-        </w:rPr>
-      </w:pPr>
-    </w:p>
-    <w:p>
-      <w:pPr>
         <w:spacing w:after="0" w:line="240" w:lineRule="auto"/>
         <w:rPr>
           <w:rFonts w:ascii="Times New Roman" w:hAnsi="Times New Roman" w:cs="Times New Roman"/>
@@ -7718,7 +7869,6 @@
           <w:sz w:val="24"/>
           <w:szCs w:val="24"/>
         </w:rPr>
-        <w:lastRenderedPageBreak/>
         <w:br w:type="page"/>
       </w:r>
     </w:p>
@@ -11003,6 +11153,1046 @@
         </w:rPr>
         <w:t>, поэтому для пользователей нужно настроить доступ к той или иной модели для записи в соответствующую таблицу.</w:t>
       </w:r>
+    </w:p>
+    <w:p>
+      <w:pPr>
+        <w:spacing w:after="0" w:line="240" w:lineRule="auto"/>
+        <w:rPr>
+          <w:rFonts w:ascii="Times New Roman" w:hAnsi="Times New Roman" w:cs="Times New Roman"/>
+          <w:sz w:val="24"/>
+          <w:szCs w:val="24"/>
+        </w:rPr>
+      </w:pPr>
+    </w:p>
+    <w:p>
+      <w:pPr>
+        <w:spacing w:after="0" w:line="240" w:lineRule="auto"/>
+        <w:rPr>
+          <w:rFonts w:ascii="Times New Roman" w:hAnsi="Times New Roman" w:cs="Times New Roman"/>
+          <w:b/>
+          <w:sz w:val="24"/>
+          <w:szCs w:val="24"/>
+        </w:rPr>
+      </w:pPr>
+      <w:r>
+        <w:rPr>
+          <w:rFonts w:ascii="Times New Roman" w:hAnsi="Times New Roman" w:cs="Times New Roman"/>
+          <w:b/>
+          <w:sz w:val="24"/>
+          <w:szCs w:val="24"/>
+        </w:rPr>
+        <w:t>Передача данных через форму</w:t>
+      </w:r>
+    </w:p>
+    <w:p>
+      <w:pPr>
+        <w:spacing w:after="0" w:line="240" w:lineRule="auto"/>
+        <w:rPr>
+          <w:rFonts w:ascii="Times New Roman" w:hAnsi="Times New Roman" w:cs="Times New Roman"/>
+          <w:b/>
+          <w:sz w:val="24"/>
+          <w:szCs w:val="24"/>
+        </w:rPr>
+      </w:pPr>
+    </w:p>
+    <w:p>
+      <w:pPr>
+        <w:pStyle w:val="a8"/>
+        <w:numPr>
+          <w:ilvl w:val="0"/>
+          <w:numId w:val="14"/>
+        </w:numPr>
+        <w:spacing w:after="0" w:line="240" w:lineRule="auto"/>
+        <w:rPr>
+          <w:rFonts w:ascii="Times New Roman" w:hAnsi="Times New Roman" w:cs="Times New Roman"/>
+          <w:sz w:val="24"/>
+          <w:szCs w:val="24"/>
+        </w:rPr>
+      </w:pPr>
+      <w:r>
+        <w:rPr>
+          <w:rFonts w:ascii="Times New Roman" w:hAnsi="Times New Roman" w:cs="Times New Roman"/>
+          <w:sz w:val="24"/>
+          <w:szCs w:val="24"/>
+        </w:rPr>
+        <w:t xml:space="preserve">Получаем данные от пользователя через форму </w:t>
+      </w:r>
+      <w:r>
+        <w:rPr>
+          <w:rFonts w:ascii="Times New Roman" w:hAnsi="Times New Roman" w:cs="Times New Roman"/>
+          <w:sz w:val="24"/>
+          <w:szCs w:val="24"/>
+          <w:lang w:val="en-US"/>
+        </w:rPr>
+        <w:t>form</w:t>
+      </w:r>
+      <w:r>
+        <w:rPr>
+          <w:rFonts w:ascii="Times New Roman" w:hAnsi="Times New Roman" w:cs="Times New Roman"/>
+          <w:sz w:val="24"/>
+          <w:szCs w:val="24"/>
+        </w:rPr>
+        <w:t>.</w:t>
+      </w:r>
+      <w:r>
+        <w:rPr>
+          <w:rFonts w:ascii="Times New Roman" w:hAnsi="Times New Roman" w:cs="Times New Roman"/>
+          <w:sz w:val="24"/>
+          <w:szCs w:val="24"/>
+          <w:lang w:val="en-US"/>
+        </w:rPr>
+        <w:t>blade</w:t>
+      </w:r>
+      <w:r>
+        <w:rPr>
+          <w:rFonts w:ascii="Times New Roman" w:hAnsi="Times New Roman" w:cs="Times New Roman"/>
+          <w:sz w:val="24"/>
+          <w:szCs w:val="24"/>
+        </w:rPr>
+        <w:t>.</w:t>
+      </w:r>
+      <w:proofErr w:type="spellStart"/>
+      <w:r>
+        <w:rPr>
+          <w:rFonts w:ascii="Times New Roman" w:hAnsi="Times New Roman" w:cs="Times New Roman"/>
+          <w:sz w:val="24"/>
+          <w:szCs w:val="24"/>
+          <w:lang w:val="en-US"/>
+        </w:rPr>
+        <w:t>php</w:t>
+      </w:r>
+      <w:proofErr w:type="spellEnd"/>
+    </w:p>
+    <w:p>
+      <w:pPr>
+        <w:pStyle w:val="a8"/>
+        <w:numPr>
+          <w:ilvl w:val="0"/>
+          <w:numId w:val="14"/>
+        </w:numPr>
+        <w:spacing w:after="0" w:line="240" w:lineRule="auto"/>
+        <w:rPr>
+          <w:rFonts w:ascii="Times New Roman" w:hAnsi="Times New Roman" w:cs="Times New Roman"/>
+          <w:sz w:val="24"/>
+          <w:szCs w:val="24"/>
+        </w:rPr>
+      </w:pPr>
+      <w:r>
+        <w:rPr>
+          <w:rFonts w:ascii="Times New Roman" w:hAnsi="Times New Roman" w:cs="Times New Roman"/>
+          <w:sz w:val="24"/>
+          <w:szCs w:val="24"/>
+        </w:rPr>
+        <w:t>Перед получением в к</w:t>
+      </w:r>
+      <w:r>
+        <w:rPr>
+          <w:rFonts w:ascii="Times New Roman" w:hAnsi="Times New Roman" w:cs="Times New Roman"/>
+          <w:sz w:val="24"/>
+          <w:szCs w:val="24"/>
+        </w:rPr>
+        <w:t>о</w:t>
+      </w:r>
+      <w:r>
+        <w:rPr>
+          <w:rFonts w:ascii="Times New Roman" w:hAnsi="Times New Roman" w:cs="Times New Roman"/>
+          <w:sz w:val="24"/>
+          <w:szCs w:val="24"/>
+        </w:rPr>
+        <w:t>н</w:t>
+      </w:r>
+      <w:r>
+        <w:rPr>
+          <w:rFonts w:ascii="Times New Roman" w:hAnsi="Times New Roman" w:cs="Times New Roman"/>
+          <w:sz w:val="24"/>
+          <w:szCs w:val="24"/>
+        </w:rPr>
+        <w:t>троллере</w:t>
+      </w:r>
+      <w:r>
+        <w:rPr>
+          <w:rFonts w:ascii="Times New Roman" w:hAnsi="Times New Roman" w:cs="Times New Roman"/>
+          <w:sz w:val="24"/>
+          <w:szCs w:val="24"/>
+        </w:rPr>
+        <w:t xml:space="preserve"> данные проходят </w:t>
+      </w:r>
+      <w:proofErr w:type="spellStart"/>
+      <w:r>
+        <w:rPr>
+          <w:rFonts w:ascii="Times New Roman" w:hAnsi="Times New Roman" w:cs="Times New Roman"/>
+          <w:sz w:val="24"/>
+          <w:szCs w:val="24"/>
+        </w:rPr>
+        <w:t>валидацию</w:t>
+      </w:r>
+      <w:proofErr w:type="spellEnd"/>
+      <w:r>
+        <w:rPr>
+          <w:rFonts w:ascii="Times New Roman" w:hAnsi="Times New Roman" w:cs="Times New Roman"/>
+          <w:sz w:val="24"/>
+          <w:szCs w:val="24"/>
+        </w:rPr>
+        <w:t xml:space="preserve"> в </w:t>
+      </w:r>
+      <w:proofErr w:type="spellStart"/>
+      <w:r>
+        <w:rPr>
+          <w:rFonts w:ascii="Times New Roman" w:hAnsi="Times New Roman" w:cs="Times New Roman"/>
+          <w:sz w:val="24"/>
+          <w:szCs w:val="24"/>
+          <w:lang w:val="en-US"/>
+        </w:rPr>
+        <w:t>StoreTapWaterTicketRequest</w:t>
+      </w:r>
+      <w:proofErr w:type="spellEnd"/>
+      <w:r>
+        <w:rPr>
+          <w:rFonts w:ascii="Times New Roman" w:hAnsi="Times New Roman" w:cs="Times New Roman"/>
+          <w:sz w:val="24"/>
+          <w:szCs w:val="24"/>
+        </w:rPr>
+        <w:t>.</w:t>
+      </w:r>
+      <w:proofErr w:type="spellStart"/>
+      <w:r>
+        <w:rPr>
+          <w:rFonts w:ascii="Times New Roman" w:hAnsi="Times New Roman" w:cs="Times New Roman"/>
+          <w:sz w:val="24"/>
+          <w:szCs w:val="24"/>
+          <w:lang w:val="en-US"/>
+        </w:rPr>
+        <w:t>php</w:t>
+      </w:r>
+      <w:proofErr w:type="spellEnd"/>
+      <w:r>
+        <w:rPr>
+          <w:rFonts w:ascii="Times New Roman" w:hAnsi="Times New Roman" w:cs="Times New Roman"/>
+          <w:sz w:val="24"/>
+          <w:szCs w:val="24"/>
+        </w:rPr>
+        <w:t xml:space="preserve"> </w:t>
+      </w:r>
+    </w:p>
+    <w:p>
+      <w:pPr>
+        <w:pStyle w:val="a8"/>
+        <w:numPr>
+          <w:ilvl w:val="0"/>
+          <w:numId w:val="14"/>
+        </w:numPr>
+        <w:spacing w:after="0" w:line="240" w:lineRule="auto"/>
+        <w:rPr>
+          <w:rFonts w:ascii="Times New Roman" w:hAnsi="Times New Roman" w:cs="Times New Roman"/>
+          <w:sz w:val="24"/>
+          <w:szCs w:val="24"/>
+        </w:rPr>
+      </w:pPr>
+      <w:r>
+        <w:rPr>
+          <w:rFonts w:ascii="Times New Roman" w:hAnsi="Times New Roman" w:cs="Times New Roman"/>
+          <w:sz w:val="24"/>
+          <w:szCs w:val="24"/>
+        </w:rPr>
+        <w:t xml:space="preserve">После </w:t>
+      </w:r>
+      <w:proofErr w:type="spellStart"/>
+      <w:r>
+        <w:rPr>
+          <w:rFonts w:ascii="Times New Roman" w:hAnsi="Times New Roman" w:cs="Times New Roman"/>
+          <w:sz w:val="24"/>
+          <w:szCs w:val="24"/>
+        </w:rPr>
+        <w:t>валидации</w:t>
+      </w:r>
+      <w:proofErr w:type="spellEnd"/>
+      <w:r>
+        <w:rPr>
+          <w:rFonts w:ascii="Times New Roman" w:hAnsi="Times New Roman" w:cs="Times New Roman"/>
+          <w:sz w:val="24"/>
+          <w:szCs w:val="24"/>
+        </w:rPr>
+        <w:t xml:space="preserve"> о</w:t>
+      </w:r>
+      <w:r>
+        <w:rPr>
+          <w:rFonts w:ascii="Times New Roman" w:hAnsi="Times New Roman" w:cs="Times New Roman"/>
+          <w:sz w:val="24"/>
+          <w:szCs w:val="24"/>
+        </w:rPr>
+        <w:t xml:space="preserve">травляем данные через контроллер </w:t>
+      </w:r>
+      <w:proofErr w:type="spellStart"/>
+      <w:r>
+        <w:rPr>
+          <w:rFonts w:ascii="Times New Roman" w:hAnsi="Times New Roman" w:cs="Times New Roman"/>
+          <w:sz w:val="24"/>
+          <w:szCs w:val="24"/>
+          <w:lang w:val="en-US"/>
+        </w:rPr>
+        <w:t>TapWaterTicketController</w:t>
+      </w:r>
+      <w:proofErr w:type="spellEnd"/>
+      <w:r>
+        <w:rPr>
+          <w:rFonts w:ascii="Times New Roman" w:hAnsi="Times New Roman" w:cs="Times New Roman"/>
+          <w:sz w:val="24"/>
+          <w:szCs w:val="24"/>
+        </w:rPr>
+        <w:t>.</w:t>
+      </w:r>
+      <w:proofErr w:type="spellStart"/>
+      <w:r>
+        <w:rPr>
+          <w:rFonts w:ascii="Times New Roman" w:hAnsi="Times New Roman" w:cs="Times New Roman"/>
+          <w:sz w:val="24"/>
+          <w:szCs w:val="24"/>
+          <w:lang w:val="en-US"/>
+        </w:rPr>
+        <w:t>php</w:t>
+      </w:r>
+      <w:proofErr w:type="spellEnd"/>
+      <w:r>
+        <w:rPr>
+          <w:rFonts w:ascii="Times New Roman" w:hAnsi="Times New Roman" w:cs="Times New Roman"/>
+          <w:sz w:val="24"/>
+          <w:szCs w:val="24"/>
+        </w:rPr>
+        <w:t xml:space="preserve"> </w:t>
+      </w:r>
+      <w:proofErr w:type="gramStart"/>
+      <w:r>
+        <w:rPr>
+          <w:rFonts w:ascii="Times New Roman" w:hAnsi="Times New Roman" w:cs="Times New Roman"/>
+          <w:sz w:val="24"/>
+          <w:szCs w:val="24"/>
+        </w:rPr>
+        <w:t>в</w:t>
+      </w:r>
+      <w:r>
+        <w:rPr>
+          <w:rFonts w:ascii="Times New Roman" w:hAnsi="Times New Roman" w:cs="Times New Roman"/>
+          <w:sz w:val="24"/>
+          <w:szCs w:val="24"/>
+        </w:rPr>
+        <w:t xml:space="preserve"> </w:t>
+      </w:r>
+      <w:r>
+        <w:rPr>
+          <w:rFonts w:ascii="Times New Roman" w:hAnsi="Times New Roman" w:cs="Times New Roman"/>
+          <w:sz w:val="24"/>
+          <w:szCs w:val="24"/>
+        </w:rPr>
+        <w:t xml:space="preserve"> </w:t>
+      </w:r>
+      <w:r>
+        <w:rPr>
+          <w:rFonts w:ascii="Times New Roman" w:hAnsi="Times New Roman" w:cs="Times New Roman"/>
+          <w:sz w:val="24"/>
+          <w:szCs w:val="24"/>
+        </w:rPr>
+        <w:t>модель</w:t>
+      </w:r>
+      <w:proofErr w:type="gramEnd"/>
+      <w:r>
+        <w:rPr>
+          <w:rFonts w:ascii="Times New Roman" w:hAnsi="Times New Roman" w:cs="Times New Roman"/>
+          <w:sz w:val="24"/>
+          <w:szCs w:val="24"/>
+        </w:rPr>
+        <w:t xml:space="preserve"> </w:t>
+      </w:r>
+      <w:proofErr w:type="spellStart"/>
+      <w:r>
+        <w:rPr>
+          <w:rFonts w:ascii="Times New Roman" w:hAnsi="Times New Roman" w:cs="Times New Roman"/>
+          <w:sz w:val="24"/>
+          <w:szCs w:val="24"/>
+          <w:lang w:val="en-US"/>
+        </w:rPr>
+        <w:t>Store</w:t>
+      </w:r>
+      <w:r>
+        <w:rPr>
+          <w:rFonts w:ascii="Times New Roman" w:hAnsi="Times New Roman" w:cs="Times New Roman"/>
+          <w:sz w:val="24"/>
+          <w:szCs w:val="24"/>
+          <w:lang w:val="en-US"/>
+        </w:rPr>
+        <w:t>TapWaterTicket</w:t>
+      </w:r>
+      <w:r>
+        <w:rPr>
+          <w:rFonts w:ascii="Times New Roman" w:hAnsi="Times New Roman" w:cs="Times New Roman"/>
+          <w:sz w:val="24"/>
+          <w:szCs w:val="24"/>
+          <w:lang w:val="en-US"/>
+        </w:rPr>
+        <w:t>Request</w:t>
+      </w:r>
+      <w:proofErr w:type="spellEnd"/>
+      <w:r>
+        <w:rPr>
+          <w:rFonts w:ascii="Times New Roman" w:hAnsi="Times New Roman" w:cs="Times New Roman"/>
+          <w:sz w:val="24"/>
+          <w:szCs w:val="24"/>
+        </w:rPr>
+        <w:t>.</w:t>
+      </w:r>
+      <w:proofErr w:type="spellStart"/>
+      <w:r>
+        <w:rPr>
+          <w:rFonts w:ascii="Times New Roman" w:hAnsi="Times New Roman" w:cs="Times New Roman"/>
+          <w:sz w:val="24"/>
+          <w:szCs w:val="24"/>
+          <w:lang w:val="en-US"/>
+        </w:rPr>
+        <w:t>php</w:t>
+      </w:r>
+      <w:proofErr w:type="spellEnd"/>
+    </w:p>
+    <w:p>
+      <w:pPr>
+        <w:pStyle w:val="a8"/>
+        <w:numPr>
+          <w:ilvl w:val="0"/>
+          <w:numId w:val="14"/>
+        </w:numPr>
+        <w:spacing w:after="0" w:line="240" w:lineRule="auto"/>
+        <w:rPr>
+          <w:rFonts w:ascii="Times New Roman" w:hAnsi="Times New Roman" w:cs="Times New Roman"/>
+          <w:sz w:val="24"/>
+          <w:szCs w:val="24"/>
+        </w:rPr>
+      </w:pPr>
+      <w:r>
+        <w:rPr>
+          <w:rFonts w:ascii="Times New Roman" w:hAnsi="Times New Roman" w:cs="Times New Roman"/>
+          <w:sz w:val="24"/>
+          <w:szCs w:val="24"/>
+        </w:rPr>
+        <w:t xml:space="preserve">На странице </w:t>
+      </w:r>
+      <w:r>
+        <w:rPr>
+          <w:rFonts w:ascii="Times New Roman" w:hAnsi="Times New Roman" w:cs="Times New Roman"/>
+          <w:sz w:val="24"/>
+          <w:szCs w:val="24"/>
+        </w:rPr>
+        <w:t>/</w:t>
+      </w:r>
+      <w:r>
+        <w:rPr>
+          <w:rFonts w:ascii="Times New Roman" w:hAnsi="Times New Roman" w:cs="Times New Roman"/>
+          <w:sz w:val="24"/>
+          <w:szCs w:val="24"/>
+          <w:lang w:val="en-US"/>
+        </w:rPr>
+        <w:t>message</w:t>
+      </w:r>
+      <w:r>
+        <w:rPr>
+          <w:rFonts w:ascii="Times New Roman" w:hAnsi="Times New Roman" w:cs="Times New Roman"/>
+          <w:sz w:val="24"/>
+          <w:szCs w:val="24"/>
+        </w:rPr>
+        <w:t xml:space="preserve"> выводим сообщение об успешной регистрации данных</w:t>
+      </w:r>
+    </w:p>
+    <w:p>
+      <w:pPr>
+        <w:spacing w:after="0" w:line="240" w:lineRule="auto"/>
+        <w:ind w:left="360"/>
+        <w:rPr>
+          <w:rFonts w:ascii="Times New Roman" w:hAnsi="Times New Roman" w:cs="Times New Roman"/>
+          <w:sz w:val="24"/>
+          <w:szCs w:val="24"/>
+        </w:rPr>
+      </w:pPr>
+    </w:p>
+    <w:p>
+      <w:pPr>
+        <w:spacing w:after="0" w:line="240" w:lineRule="auto"/>
+        <w:ind w:left="360"/>
+        <w:rPr>
+          <w:rFonts w:ascii="Times New Roman" w:hAnsi="Times New Roman" w:cs="Times New Roman"/>
+          <w:b/>
+          <w:sz w:val="24"/>
+          <w:szCs w:val="24"/>
+        </w:rPr>
+      </w:pPr>
+      <w:proofErr w:type="spellStart"/>
+      <w:r>
+        <w:rPr>
+          <w:rFonts w:ascii="Times New Roman" w:hAnsi="Times New Roman" w:cs="Times New Roman"/>
+          <w:b/>
+          <w:sz w:val="24"/>
+          <w:szCs w:val="24"/>
+        </w:rPr>
+        <w:t>Валидация</w:t>
+      </w:r>
+      <w:proofErr w:type="spellEnd"/>
+      <w:r>
+        <w:rPr>
+          <w:rFonts w:ascii="Times New Roman" w:hAnsi="Times New Roman" w:cs="Times New Roman"/>
+          <w:b/>
+          <w:sz w:val="24"/>
+          <w:szCs w:val="24"/>
+        </w:rPr>
+        <w:t xml:space="preserve"> \ </w:t>
+      </w:r>
+      <w:r>
+        <w:rPr>
+          <w:rFonts w:ascii="Times New Roman" w:hAnsi="Times New Roman" w:cs="Times New Roman"/>
+          <w:b/>
+          <w:sz w:val="24"/>
+          <w:szCs w:val="24"/>
+        </w:rPr>
+        <w:t>проверка данных из формы</w:t>
+      </w:r>
+    </w:p>
+    <w:p>
+      <w:pPr>
+        <w:spacing w:after="0" w:line="240" w:lineRule="auto"/>
+        <w:ind w:left="360"/>
+        <w:rPr>
+          <w:rFonts w:ascii="Times New Roman" w:hAnsi="Times New Roman" w:cs="Times New Roman"/>
+          <w:sz w:val="24"/>
+          <w:szCs w:val="24"/>
+        </w:rPr>
+      </w:pPr>
+    </w:p>
+    <w:p>
+      <w:pPr>
+        <w:pStyle w:val="a8"/>
+        <w:numPr>
+          <w:ilvl w:val="0"/>
+          <w:numId w:val="15"/>
+        </w:numPr>
+        <w:spacing w:after="0" w:line="240" w:lineRule="auto"/>
+        <w:rPr>
+          <w:rFonts w:ascii="Times New Roman" w:hAnsi="Times New Roman" w:cs="Times New Roman"/>
+          <w:sz w:val="24"/>
+          <w:szCs w:val="24"/>
+          <w:lang w:val="en-US"/>
+        </w:rPr>
+      </w:pPr>
+      <w:r>
+        <w:rPr>
+          <w:rFonts w:ascii="Times New Roman" w:hAnsi="Times New Roman" w:cs="Times New Roman"/>
+          <w:sz w:val="24"/>
+          <w:szCs w:val="24"/>
+        </w:rPr>
+        <w:t>В</w:t>
+      </w:r>
+      <w:r>
+        <w:rPr>
+          <w:rFonts w:ascii="Times New Roman" w:hAnsi="Times New Roman" w:cs="Times New Roman"/>
+          <w:sz w:val="24"/>
+          <w:szCs w:val="24"/>
+          <w:lang w:val="en-US"/>
+        </w:rPr>
+        <w:t xml:space="preserve"> </w:t>
+      </w:r>
+      <w:r>
+        <w:rPr>
+          <w:rFonts w:ascii="Times New Roman" w:hAnsi="Times New Roman" w:cs="Times New Roman"/>
+          <w:sz w:val="24"/>
+          <w:szCs w:val="24"/>
+        </w:rPr>
+        <w:t>файле</w:t>
+      </w:r>
+      <w:r>
+        <w:rPr>
+          <w:rFonts w:ascii="Times New Roman" w:hAnsi="Times New Roman" w:cs="Times New Roman"/>
+          <w:sz w:val="24"/>
+          <w:szCs w:val="24"/>
+          <w:lang w:val="en-US"/>
+        </w:rPr>
+        <w:t xml:space="preserve"> </w:t>
+      </w:r>
+      <w:proofErr w:type="spellStart"/>
+      <w:r>
+        <w:rPr>
+          <w:rFonts w:ascii="Times New Roman" w:hAnsi="Times New Roman" w:cs="Times New Roman"/>
+          <w:sz w:val="24"/>
+          <w:szCs w:val="24"/>
+          <w:lang w:val="en-US"/>
+        </w:rPr>
+        <w:t>resourses</w:t>
+      </w:r>
+      <w:proofErr w:type="spellEnd"/>
+      <w:r>
+        <w:rPr>
+          <w:rFonts w:ascii="Times New Roman" w:hAnsi="Times New Roman" w:cs="Times New Roman"/>
+          <w:sz w:val="24"/>
+          <w:szCs w:val="24"/>
+          <w:lang w:val="en-US"/>
+        </w:rPr>
+        <w:t>\</w:t>
+      </w:r>
+      <w:proofErr w:type="spellStart"/>
+      <w:r>
+        <w:rPr>
+          <w:rFonts w:ascii="Times New Roman" w:hAnsi="Times New Roman" w:cs="Times New Roman"/>
+          <w:sz w:val="24"/>
+          <w:szCs w:val="24"/>
+          <w:lang w:val="en-US"/>
+        </w:rPr>
+        <w:t>lang</w:t>
+      </w:r>
+      <w:proofErr w:type="spellEnd"/>
+      <w:r>
+        <w:rPr>
+          <w:rFonts w:ascii="Times New Roman" w:hAnsi="Times New Roman" w:cs="Times New Roman"/>
+          <w:sz w:val="24"/>
+          <w:szCs w:val="24"/>
+          <w:lang w:val="en-US"/>
+        </w:rPr>
+        <w:t>\</w:t>
+      </w:r>
+      <w:proofErr w:type="spellStart"/>
+      <w:r>
+        <w:rPr>
+          <w:rFonts w:ascii="Times New Roman" w:hAnsi="Times New Roman" w:cs="Times New Roman"/>
+          <w:sz w:val="24"/>
+          <w:szCs w:val="24"/>
+          <w:lang w:val="en-US"/>
+        </w:rPr>
+        <w:t>en</w:t>
+      </w:r>
+      <w:proofErr w:type="spellEnd"/>
+      <w:r>
+        <w:rPr>
+          <w:rFonts w:ascii="Times New Roman" w:hAnsi="Times New Roman" w:cs="Times New Roman"/>
+          <w:sz w:val="24"/>
+          <w:szCs w:val="24"/>
+          <w:lang w:val="en-US"/>
+        </w:rPr>
+        <w:t>\</w:t>
+      </w:r>
+      <w:proofErr w:type="spellStart"/>
+      <w:r>
+        <w:rPr>
+          <w:rFonts w:ascii="Times New Roman" w:hAnsi="Times New Roman" w:cs="Times New Roman"/>
+          <w:sz w:val="24"/>
+          <w:szCs w:val="24"/>
+          <w:lang w:val="en-US"/>
+        </w:rPr>
+        <w:t>validation.php</w:t>
+      </w:r>
+      <w:proofErr w:type="spellEnd"/>
+      <w:r>
+        <w:rPr>
+          <w:rFonts w:ascii="Times New Roman" w:hAnsi="Times New Roman" w:cs="Times New Roman"/>
+          <w:sz w:val="24"/>
+          <w:szCs w:val="24"/>
+          <w:lang w:val="en-US"/>
+        </w:rPr>
+        <w:t xml:space="preserve"> </w:t>
+      </w:r>
+    </w:p>
+    <w:p>
+      <w:pPr>
+        <w:pStyle w:val="a8"/>
+        <w:numPr>
+          <w:ilvl w:val="0"/>
+          <w:numId w:val="15"/>
+        </w:numPr>
+        <w:spacing w:after="0" w:line="240" w:lineRule="auto"/>
+        <w:rPr>
+          <w:rFonts w:ascii="Times New Roman" w:hAnsi="Times New Roman" w:cs="Times New Roman"/>
+          <w:sz w:val="24"/>
+          <w:szCs w:val="24"/>
+        </w:rPr>
+      </w:pPr>
+      <w:r>
+        <w:rPr>
+          <w:rFonts w:ascii="Times New Roman" w:hAnsi="Times New Roman" w:cs="Times New Roman"/>
+          <w:sz w:val="24"/>
+          <w:szCs w:val="24"/>
+        </w:rPr>
+        <w:t xml:space="preserve">А также в файле </w:t>
+      </w:r>
+      <w:proofErr w:type="spellStart"/>
+      <w:r>
+        <w:rPr>
+          <w:rFonts w:ascii="Times New Roman" w:hAnsi="Times New Roman" w:cs="Times New Roman"/>
+          <w:sz w:val="24"/>
+          <w:szCs w:val="24"/>
+          <w:lang w:val="en-US"/>
+        </w:rPr>
+        <w:t>StoreTapWaterTicketRequest</w:t>
+      </w:r>
+      <w:proofErr w:type="spellEnd"/>
+      <w:r>
+        <w:rPr>
+          <w:rFonts w:ascii="Times New Roman" w:hAnsi="Times New Roman" w:cs="Times New Roman"/>
+          <w:sz w:val="24"/>
+          <w:szCs w:val="24"/>
+        </w:rPr>
+        <w:t>.</w:t>
+      </w:r>
+      <w:proofErr w:type="spellStart"/>
+      <w:r>
+        <w:rPr>
+          <w:rFonts w:ascii="Times New Roman" w:hAnsi="Times New Roman" w:cs="Times New Roman"/>
+          <w:sz w:val="24"/>
+          <w:szCs w:val="24"/>
+          <w:lang w:val="en-US"/>
+        </w:rPr>
+        <w:t>php</w:t>
+      </w:r>
+      <w:proofErr w:type="spellEnd"/>
+      <w:r>
+        <w:rPr>
+          <w:rFonts w:ascii="Times New Roman" w:hAnsi="Times New Roman" w:cs="Times New Roman"/>
+          <w:sz w:val="24"/>
+          <w:szCs w:val="24"/>
+        </w:rPr>
+        <w:t xml:space="preserve"> указываем проверяемые поля.</w:t>
+      </w:r>
+    </w:p>
+    <w:p>
+      <w:pPr>
+        <w:pStyle w:val="a8"/>
+        <w:numPr>
+          <w:ilvl w:val="0"/>
+          <w:numId w:val="15"/>
+        </w:numPr>
+        <w:spacing w:after="0" w:line="240" w:lineRule="auto"/>
+        <w:rPr>
+          <w:rFonts w:ascii="Times New Roman" w:hAnsi="Times New Roman" w:cs="Times New Roman"/>
+          <w:sz w:val="24"/>
+          <w:szCs w:val="24"/>
+        </w:rPr>
+      </w:pPr>
+      <w:r>
+        <w:rPr>
+          <w:rFonts w:ascii="Times New Roman" w:hAnsi="Times New Roman" w:cs="Times New Roman"/>
+          <w:sz w:val="24"/>
+          <w:szCs w:val="24"/>
+        </w:rPr>
+        <w:t xml:space="preserve">В файле </w:t>
+      </w:r>
+      <w:r>
+        <w:rPr>
+          <w:rFonts w:ascii="Times New Roman" w:hAnsi="Times New Roman" w:cs="Times New Roman"/>
+          <w:sz w:val="24"/>
+          <w:szCs w:val="24"/>
+          <w:lang w:val="en-US"/>
+        </w:rPr>
+        <w:t>StoreTapWaterTicketRequest.php</w:t>
+      </w:r>
+    </w:p>
+    <w:p>
+      <w:pPr>
+        <w:spacing w:after="0" w:line="240" w:lineRule="auto"/>
+        <w:rPr>
+          <w:rFonts w:ascii="Times New Roman" w:hAnsi="Times New Roman" w:cs="Times New Roman"/>
+          <w:sz w:val="24"/>
+          <w:szCs w:val="24"/>
+        </w:rPr>
+      </w:pPr>
+      <w:r>
+        <w:rPr>
+          <w:rFonts w:ascii="Times New Roman" w:hAnsi="Times New Roman" w:cs="Times New Roman"/>
+          <w:sz w:val="24"/>
+          <w:szCs w:val="24"/>
+        </w:rPr>
+        <w:br w:type="page"/>
+      </w:r>
+    </w:p>
+    <w:p>
+      <w:pPr>
+        <w:spacing w:after="0" w:line="240" w:lineRule="auto"/>
+        <w:jc w:val="center"/>
+        <w:rPr>
+          <w:rFonts w:ascii="Times New Roman" w:hAnsi="Times New Roman" w:cs="Times New Roman"/>
+          <w:b/>
+          <w:sz w:val="24"/>
+          <w:szCs w:val="24"/>
+        </w:rPr>
+      </w:pPr>
+      <w:r>
+        <w:rPr>
+          <w:rFonts w:ascii="Times New Roman" w:hAnsi="Times New Roman" w:cs="Times New Roman"/>
+          <w:b/>
+          <w:sz w:val="24"/>
+          <w:szCs w:val="24"/>
+        </w:rPr>
+        <w:lastRenderedPageBreak/>
+        <w:t>Тех. Задание</w:t>
+      </w:r>
+    </w:p>
+    <w:p>
+      <w:pPr>
+        <w:spacing w:after="0" w:line="240" w:lineRule="auto"/>
+        <w:jc w:val="center"/>
+        <w:rPr>
+          <w:rFonts w:ascii="Times New Roman" w:hAnsi="Times New Roman" w:cs="Times New Roman"/>
+          <w:b/>
+          <w:sz w:val="24"/>
+          <w:szCs w:val="24"/>
+        </w:rPr>
+      </w:pPr>
+    </w:p>
+    <w:p>
+      <w:pPr>
+        <w:spacing w:after="0" w:line="240" w:lineRule="auto"/>
+        <w:rPr>
+          <w:rFonts w:ascii="Times New Roman" w:hAnsi="Times New Roman" w:cs="Times New Roman"/>
+          <w:sz w:val="24"/>
+          <w:szCs w:val="24"/>
+        </w:rPr>
+      </w:pPr>
+      <w:r>
+        <w:rPr>
+          <w:rFonts w:ascii="Times New Roman" w:hAnsi="Times New Roman" w:cs="Times New Roman"/>
+          <w:sz w:val="24"/>
+          <w:szCs w:val="24"/>
+        </w:rPr>
+        <w:t xml:space="preserve">Дима </w:t>
+      </w:r>
+      <w:proofErr w:type="spellStart"/>
+      <w:r>
+        <w:rPr>
+          <w:rFonts w:ascii="Times New Roman" w:hAnsi="Times New Roman" w:cs="Times New Roman"/>
+          <w:sz w:val="24"/>
+          <w:szCs w:val="24"/>
+        </w:rPr>
+        <w:t>Кашук</w:t>
+      </w:r>
+      <w:proofErr w:type="spellEnd"/>
+      <w:r>
+        <w:rPr>
+          <w:rFonts w:ascii="Times New Roman" w:hAnsi="Times New Roman" w:cs="Times New Roman"/>
+          <w:sz w:val="24"/>
+          <w:szCs w:val="24"/>
+        </w:rPr>
+        <w:t xml:space="preserve"> – Выполнено 30.07.24</w:t>
+      </w:r>
+      <w:r>
+        <w:rPr>
+          <w:rFonts w:ascii="Times New Roman" w:hAnsi="Times New Roman" w:cs="Times New Roman"/>
+          <w:sz w:val="24"/>
+          <w:szCs w:val="24"/>
+        </w:rPr>
+        <w:t xml:space="preserve"> </w:t>
+      </w:r>
+    </w:p>
+    <w:p>
+      <w:pPr>
+        <w:spacing w:after="0" w:line="240" w:lineRule="auto"/>
+        <w:rPr>
+          <w:rFonts w:ascii="Times New Roman" w:hAnsi="Times New Roman" w:cs="Times New Roman"/>
+          <w:sz w:val="24"/>
+          <w:szCs w:val="24"/>
+        </w:rPr>
+      </w:pPr>
+    </w:p>
+    <w:p>
+      <w:pPr>
+        <w:pStyle w:val="a8"/>
+        <w:numPr>
+          <w:ilvl w:val="0"/>
+          <w:numId w:val="13"/>
+        </w:numPr>
+        <w:spacing w:after="0" w:line="240" w:lineRule="auto"/>
+        <w:rPr>
+          <w:rFonts w:ascii="Times New Roman" w:hAnsi="Times New Roman" w:cs="Times New Roman"/>
+          <w:sz w:val="24"/>
+          <w:szCs w:val="24"/>
+        </w:rPr>
+      </w:pPr>
+      <w:r>
+        <w:rPr>
+          <w:rFonts w:ascii="Times New Roman" w:hAnsi="Times New Roman" w:cs="Times New Roman"/>
+          <w:sz w:val="24"/>
+          <w:szCs w:val="24"/>
+        </w:rPr>
+        <w:t xml:space="preserve">Заявка по </w:t>
+      </w:r>
+      <w:proofErr w:type="spellStart"/>
+      <w:r>
+        <w:rPr>
+          <w:rFonts w:ascii="Times New Roman" w:hAnsi="Times New Roman" w:cs="Times New Roman"/>
+          <w:sz w:val="24"/>
+          <w:szCs w:val="24"/>
+        </w:rPr>
+        <w:t>Водороводу</w:t>
+      </w:r>
+      <w:proofErr w:type="spellEnd"/>
+      <w:r>
+        <w:rPr>
+          <w:rFonts w:ascii="Times New Roman" w:hAnsi="Times New Roman" w:cs="Times New Roman"/>
+          <w:sz w:val="24"/>
+          <w:szCs w:val="24"/>
+        </w:rPr>
+        <w:t xml:space="preserve">. Из </w:t>
+      </w:r>
+      <w:proofErr w:type="spellStart"/>
+      <w:r>
+        <w:rPr>
+          <w:rFonts w:ascii="Times New Roman" w:hAnsi="Times New Roman" w:cs="Times New Roman"/>
+          <w:sz w:val="24"/>
+          <w:szCs w:val="24"/>
+        </w:rPr>
+        <w:t>выпадющ</w:t>
+      </w:r>
+      <w:proofErr w:type="spellEnd"/>
+      <w:r>
+        <w:rPr>
+          <w:rFonts w:ascii="Times New Roman" w:hAnsi="Times New Roman" w:cs="Times New Roman"/>
+          <w:sz w:val="24"/>
+          <w:szCs w:val="24"/>
+        </w:rPr>
+        <w:t xml:space="preserve">. меню Тип События убрать </w:t>
+      </w:r>
+      <w:r>
+        <w:rPr>
+          <w:rFonts w:ascii="Times New Roman" w:hAnsi="Times New Roman" w:cs="Times New Roman"/>
+          <w:sz w:val="24"/>
+          <w:szCs w:val="24"/>
+        </w:rPr>
+        <w:t>Технологический сброс,</w:t>
+      </w:r>
+      <w:r>
+        <w:rPr>
+          <w:rFonts w:ascii="Times New Roman" w:hAnsi="Times New Roman" w:cs="Times New Roman"/>
+          <w:sz w:val="24"/>
+          <w:szCs w:val="24"/>
+        </w:rPr>
+        <w:t xml:space="preserve"> </w:t>
+      </w:r>
+      <w:proofErr w:type="gramStart"/>
+      <w:r>
+        <w:rPr>
+          <w:rFonts w:ascii="Times New Roman" w:hAnsi="Times New Roman" w:cs="Times New Roman"/>
+          <w:sz w:val="24"/>
+          <w:szCs w:val="24"/>
+        </w:rPr>
+        <w:t>По</w:t>
+      </w:r>
+      <w:proofErr w:type="gramEnd"/>
+      <w:r>
+        <w:rPr>
+          <w:rFonts w:ascii="Times New Roman" w:hAnsi="Times New Roman" w:cs="Times New Roman"/>
+          <w:sz w:val="24"/>
+          <w:szCs w:val="24"/>
+        </w:rPr>
+        <w:t xml:space="preserve"> распоря</w:t>
+      </w:r>
+      <w:r>
+        <w:rPr>
+          <w:rFonts w:ascii="Times New Roman" w:hAnsi="Times New Roman" w:cs="Times New Roman"/>
+          <w:sz w:val="24"/>
+          <w:szCs w:val="24"/>
+        </w:rPr>
+        <w:t>жению,</w:t>
+      </w:r>
+      <w:r>
+        <w:rPr>
+          <w:rFonts w:ascii="Times New Roman" w:hAnsi="Times New Roman" w:cs="Times New Roman"/>
+          <w:sz w:val="24"/>
+          <w:szCs w:val="24"/>
+        </w:rPr>
+        <w:t xml:space="preserve"> Другое. </w:t>
+      </w:r>
+    </w:p>
+    <w:p>
+      <w:pPr>
+        <w:pStyle w:val="a8"/>
+        <w:numPr>
+          <w:ilvl w:val="0"/>
+          <w:numId w:val="13"/>
+        </w:numPr>
+        <w:spacing w:after="0" w:line="240" w:lineRule="auto"/>
+        <w:rPr>
+          <w:rFonts w:ascii="Times New Roman" w:hAnsi="Times New Roman" w:cs="Times New Roman"/>
+          <w:sz w:val="24"/>
+          <w:szCs w:val="24"/>
+        </w:rPr>
+      </w:pPr>
+      <w:r>
+        <w:rPr>
+          <w:rFonts w:ascii="Times New Roman" w:hAnsi="Times New Roman" w:cs="Times New Roman"/>
+          <w:sz w:val="24"/>
+          <w:szCs w:val="24"/>
+        </w:rPr>
+        <w:t xml:space="preserve">Убрать </w:t>
+      </w:r>
+      <w:r>
+        <w:rPr>
+          <w:rFonts w:ascii="Times New Roman" w:hAnsi="Times New Roman" w:cs="Times New Roman"/>
+          <w:sz w:val="24"/>
+          <w:szCs w:val="24"/>
+        </w:rPr>
+        <w:t xml:space="preserve">выпадающий список </w:t>
+      </w:r>
+      <w:proofErr w:type="gramStart"/>
+      <w:r>
+        <w:rPr>
+          <w:rFonts w:ascii="Times New Roman" w:hAnsi="Times New Roman" w:cs="Times New Roman"/>
+          <w:sz w:val="24"/>
+          <w:szCs w:val="24"/>
+        </w:rPr>
+        <w:t>Добавить</w:t>
+      </w:r>
+      <w:proofErr w:type="gramEnd"/>
+      <w:r>
+        <w:rPr>
+          <w:rFonts w:ascii="Times New Roman" w:hAnsi="Times New Roman" w:cs="Times New Roman"/>
+          <w:sz w:val="24"/>
+          <w:szCs w:val="24"/>
+        </w:rPr>
+        <w:t xml:space="preserve"> работы.</w:t>
+      </w:r>
+    </w:p>
+    <w:p>
+      <w:pPr>
+        <w:pStyle w:val="a8"/>
+        <w:numPr>
+          <w:ilvl w:val="0"/>
+          <w:numId w:val="13"/>
+        </w:numPr>
+        <w:spacing w:after="0" w:line="240" w:lineRule="auto"/>
+        <w:rPr>
+          <w:rFonts w:ascii="Times New Roman" w:hAnsi="Times New Roman" w:cs="Times New Roman"/>
+          <w:sz w:val="24"/>
+          <w:szCs w:val="24"/>
+        </w:rPr>
+      </w:pPr>
+      <w:r>
+        <w:rPr>
+          <w:rFonts w:ascii="Times New Roman" w:hAnsi="Times New Roman" w:cs="Times New Roman"/>
+          <w:sz w:val="24"/>
+          <w:szCs w:val="24"/>
+        </w:rPr>
+        <w:t xml:space="preserve"> Убрать обязательное условие заполнение поля Дом. </w:t>
+      </w:r>
+    </w:p>
+    <w:p>
+      <w:pPr>
+        <w:pStyle w:val="a8"/>
+        <w:spacing w:after="0" w:line="240" w:lineRule="auto"/>
+        <w:rPr>
+          <w:rFonts w:ascii="Times New Roman" w:hAnsi="Times New Roman" w:cs="Times New Roman"/>
+          <w:sz w:val="24"/>
+          <w:szCs w:val="24"/>
+        </w:rPr>
+      </w:pPr>
+    </w:p>
+    <w:p>
+      <w:pPr>
+        <w:spacing w:after="0" w:line="240" w:lineRule="auto"/>
+        <w:ind w:left="360"/>
+        <w:rPr>
+          <w:rFonts w:ascii="Times New Roman" w:hAnsi="Times New Roman" w:cs="Times New Roman"/>
+          <w:sz w:val="24"/>
+          <w:szCs w:val="24"/>
+        </w:rPr>
+      </w:pPr>
     </w:p>
     <w:sectPr>
       <w:pgSz w:w="11906" w:h="16838"/>
@@ -11318,6 +12508,184 @@
     </w:lvl>
   </w:abstractNum>
   <w:abstractNum w:abstractNumId="3" w15:restartNumberingAfterBreak="0">
+    <w:nsid w:val="218E6C0D"/>
+    <w:multiLevelType w:val="hybridMultilevel"/>
+    <w:tmpl w:val="B2CA755A"/>
+    <w:lvl w:ilvl="0" w:tplc="0419000F">
+      <w:start w:val="1"/>
+      <w:numFmt w:val="decimal"/>
+      <w:lvlText w:val="%1."/>
+      <w:lvlJc w:val="left"/>
+      <w:pPr>
+        <w:ind w:left="720" w:hanging="360"/>
+      </w:pPr>
+      <w:rPr>
+        <w:rFonts w:hint="default"/>
+      </w:rPr>
+    </w:lvl>
+    <w:lvl w:ilvl="1" w:tplc="04190019" w:tentative="1">
+      <w:start w:val="1"/>
+      <w:numFmt w:val="lowerLetter"/>
+      <w:lvlText w:val="%2."/>
+      <w:lvlJc w:val="left"/>
+      <w:pPr>
+        <w:ind w:left="1440" w:hanging="360"/>
+      </w:pPr>
+    </w:lvl>
+    <w:lvl w:ilvl="2" w:tplc="0419001B" w:tentative="1">
+      <w:start w:val="1"/>
+      <w:numFmt w:val="lowerRoman"/>
+      <w:lvlText w:val="%3."/>
+      <w:lvlJc w:val="right"/>
+      <w:pPr>
+        <w:ind w:left="2160" w:hanging="180"/>
+      </w:pPr>
+    </w:lvl>
+    <w:lvl w:ilvl="3" w:tplc="0419000F" w:tentative="1">
+      <w:start w:val="1"/>
+      <w:numFmt w:val="decimal"/>
+      <w:lvlText w:val="%4."/>
+      <w:lvlJc w:val="left"/>
+      <w:pPr>
+        <w:ind w:left="2880" w:hanging="360"/>
+      </w:pPr>
+    </w:lvl>
+    <w:lvl w:ilvl="4" w:tplc="04190019" w:tentative="1">
+      <w:start w:val="1"/>
+      <w:numFmt w:val="lowerLetter"/>
+      <w:lvlText w:val="%5."/>
+      <w:lvlJc w:val="left"/>
+      <w:pPr>
+        <w:ind w:left="3600" w:hanging="360"/>
+      </w:pPr>
+    </w:lvl>
+    <w:lvl w:ilvl="5" w:tplc="0419001B" w:tentative="1">
+      <w:start w:val="1"/>
+      <w:numFmt w:val="lowerRoman"/>
+      <w:lvlText w:val="%6."/>
+      <w:lvlJc w:val="right"/>
+      <w:pPr>
+        <w:ind w:left="4320" w:hanging="180"/>
+      </w:pPr>
+    </w:lvl>
+    <w:lvl w:ilvl="6" w:tplc="0419000F" w:tentative="1">
+      <w:start w:val="1"/>
+      <w:numFmt w:val="decimal"/>
+      <w:lvlText w:val="%7."/>
+      <w:lvlJc w:val="left"/>
+      <w:pPr>
+        <w:ind w:left="5040" w:hanging="360"/>
+      </w:pPr>
+    </w:lvl>
+    <w:lvl w:ilvl="7" w:tplc="04190019" w:tentative="1">
+      <w:start w:val="1"/>
+      <w:numFmt w:val="lowerLetter"/>
+      <w:lvlText w:val="%8."/>
+      <w:lvlJc w:val="left"/>
+      <w:pPr>
+        <w:ind w:left="5760" w:hanging="360"/>
+      </w:pPr>
+    </w:lvl>
+    <w:lvl w:ilvl="8" w:tplc="0419001B" w:tentative="1">
+      <w:start w:val="1"/>
+      <w:numFmt w:val="lowerRoman"/>
+      <w:lvlText w:val="%9."/>
+      <w:lvlJc w:val="right"/>
+      <w:pPr>
+        <w:ind w:left="6480" w:hanging="180"/>
+      </w:pPr>
+    </w:lvl>
+  </w:abstractNum>
+  <w:abstractNum w:abstractNumId="4" w15:restartNumberingAfterBreak="0">
+    <w:nsid w:val="218E6DC2"/>
+    <w:multiLevelType w:val="hybridMultilevel"/>
+    <w:tmpl w:val="8670F11C"/>
+    <w:lvl w:ilvl="0" w:tplc="0419000F">
+      <w:start w:val="1"/>
+      <w:numFmt w:val="decimal"/>
+      <w:lvlText w:val="%1."/>
+      <w:lvlJc w:val="left"/>
+      <w:pPr>
+        <w:ind w:left="720" w:hanging="360"/>
+      </w:pPr>
+      <w:rPr>
+        <w:rFonts w:hint="default"/>
+      </w:rPr>
+    </w:lvl>
+    <w:lvl w:ilvl="1" w:tplc="04190019" w:tentative="1">
+      <w:start w:val="1"/>
+      <w:numFmt w:val="lowerLetter"/>
+      <w:lvlText w:val="%2."/>
+      <w:lvlJc w:val="left"/>
+      <w:pPr>
+        <w:ind w:left="1440" w:hanging="360"/>
+      </w:pPr>
+    </w:lvl>
+    <w:lvl w:ilvl="2" w:tplc="0419001B" w:tentative="1">
+      <w:start w:val="1"/>
+      <w:numFmt w:val="lowerRoman"/>
+      <w:lvlText w:val="%3."/>
+      <w:lvlJc w:val="right"/>
+      <w:pPr>
+        <w:ind w:left="2160" w:hanging="180"/>
+      </w:pPr>
+    </w:lvl>
+    <w:lvl w:ilvl="3" w:tplc="0419000F" w:tentative="1">
+      <w:start w:val="1"/>
+      <w:numFmt w:val="decimal"/>
+      <w:lvlText w:val="%4."/>
+      <w:lvlJc w:val="left"/>
+      <w:pPr>
+        <w:ind w:left="2880" w:hanging="360"/>
+      </w:pPr>
+    </w:lvl>
+    <w:lvl w:ilvl="4" w:tplc="04190019" w:tentative="1">
+      <w:start w:val="1"/>
+      <w:numFmt w:val="lowerLetter"/>
+      <w:lvlText w:val="%5."/>
+      <w:lvlJc w:val="left"/>
+      <w:pPr>
+        <w:ind w:left="3600" w:hanging="360"/>
+      </w:pPr>
+    </w:lvl>
+    <w:lvl w:ilvl="5" w:tplc="0419001B" w:tentative="1">
+      <w:start w:val="1"/>
+      <w:numFmt w:val="lowerRoman"/>
+      <w:lvlText w:val="%6."/>
+      <w:lvlJc w:val="right"/>
+      <w:pPr>
+        <w:ind w:left="4320" w:hanging="180"/>
+      </w:pPr>
+    </w:lvl>
+    <w:lvl w:ilvl="6" w:tplc="0419000F" w:tentative="1">
+      <w:start w:val="1"/>
+      <w:numFmt w:val="decimal"/>
+      <w:lvlText w:val="%7."/>
+      <w:lvlJc w:val="left"/>
+      <w:pPr>
+        <w:ind w:left="5040" w:hanging="360"/>
+      </w:pPr>
+    </w:lvl>
+    <w:lvl w:ilvl="7" w:tplc="04190019" w:tentative="1">
+      <w:start w:val="1"/>
+      <w:numFmt w:val="lowerLetter"/>
+      <w:lvlText w:val="%8."/>
+      <w:lvlJc w:val="left"/>
+      <w:pPr>
+        <w:ind w:left="5760" w:hanging="360"/>
+      </w:pPr>
+    </w:lvl>
+    <w:lvl w:ilvl="8" w:tplc="0419001B" w:tentative="1">
+      <w:start w:val="1"/>
+      <w:numFmt w:val="lowerRoman"/>
+      <w:lvlText w:val="%9."/>
+      <w:lvlJc w:val="right"/>
+      <w:pPr>
+        <w:ind w:left="6480" w:hanging="180"/>
+      </w:pPr>
+    </w:lvl>
+  </w:abstractNum>
+  <w:abstractNum w:abstractNumId="5" w15:restartNumberingAfterBreak="0">
     <w:nsid w:val="2E925A04"/>
     <w:multiLevelType w:val="hybridMultilevel"/>
     <w:tmpl w:val="45DA4850"/>
@@ -11430,7 +12798,7 @@
       </w:rPr>
     </w:lvl>
   </w:abstractNum>
-  <w:abstractNum w:abstractNumId="4" w15:restartNumberingAfterBreak="0">
+  <w:abstractNum w:abstractNumId="6" w15:restartNumberingAfterBreak="0">
     <w:nsid w:val="30D05B20"/>
     <w:multiLevelType w:val="multilevel"/>
     <w:tmpl w:val="2AD6C7B6"/>
@@ -11570,10 +12938,239 @@
       </w:rPr>
     </w:lvl>
   </w:abstractNum>
-  <w:abstractNum w:abstractNumId="5" w15:restartNumberingAfterBreak="0">
+  <w:abstractNum w:abstractNumId="7" w15:restartNumberingAfterBreak="0">
     <w:nsid w:val="31996BA6"/>
     <w:multiLevelType w:val="hybridMultilevel"/>
     <w:tmpl w:val="A75AC5A8"/>
+    <w:lvl w:ilvl="0" w:tplc="0419000F">
+      <w:start w:val="1"/>
+      <w:numFmt w:val="decimal"/>
+      <w:lvlText w:val="%1."/>
+      <w:lvlJc w:val="left"/>
+      <w:pPr>
+        <w:ind w:left="720" w:hanging="360"/>
+      </w:pPr>
+      <w:rPr>
+        <w:rFonts w:hint="default"/>
+      </w:rPr>
+    </w:lvl>
+    <w:lvl w:ilvl="1" w:tplc="04190019">
+      <w:start w:val="1"/>
+      <w:numFmt w:val="lowerLetter"/>
+      <w:lvlText w:val="%2."/>
+      <w:lvlJc w:val="left"/>
+      <w:pPr>
+        <w:ind w:left="1440" w:hanging="360"/>
+      </w:pPr>
+    </w:lvl>
+    <w:lvl w:ilvl="2" w:tplc="0419001B" w:tentative="1">
+      <w:start w:val="1"/>
+      <w:numFmt w:val="lowerRoman"/>
+      <w:lvlText w:val="%3."/>
+      <w:lvlJc w:val="right"/>
+      <w:pPr>
+        <w:ind w:left="2160" w:hanging="180"/>
+      </w:pPr>
+    </w:lvl>
+    <w:lvl w:ilvl="3" w:tplc="0419000F" w:tentative="1">
+      <w:start w:val="1"/>
+      <w:numFmt w:val="decimal"/>
+      <w:lvlText w:val="%4."/>
+      <w:lvlJc w:val="left"/>
+      <w:pPr>
+        <w:ind w:left="2880" w:hanging="360"/>
+      </w:pPr>
+    </w:lvl>
+    <w:lvl w:ilvl="4" w:tplc="04190019" w:tentative="1">
+      <w:start w:val="1"/>
+      <w:numFmt w:val="lowerLetter"/>
+      <w:lvlText w:val="%5."/>
+      <w:lvlJc w:val="left"/>
+      <w:pPr>
+        <w:ind w:left="3600" w:hanging="360"/>
+      </w:pPr>
+    </w:lvl>
+    <w:lvl w:ilvl="5" w:tplc="0419001B" w:tentative="1">
+      <w:start w:val="1"/>
+      <w:numFmt w:val="lowerRoman"/>
+      <w:lvlText w:val="%6."/>
+      <w:lvlJc w:val="right"/>
+      <w:pPr>
+        <w:ind w:left="4320" w:hanging="180"/>
+      </w:pPr>
+    </w:lvl>
+    <w:lvl w:ilvl="6" w:tplc="0419000F" w:tentative="1">
+      <w:start w:val="1"/>
+      <w:numFmt w:val="decimal"/>
+      <w:lvlText w:val="%7."/>
+      <w:lvlJc w:val="left"/>
+      <w:pPr>
+        <w:ind w:left="5040" w:hanging="360"/>
+      </w:pPr>
+    </w:lvl>
+    <w:lvl w:ilvl="7" w:tplc="04190019" w:tentative="1">
+      <w:start w:val="1"/>
+      <w:numFmt w:val="lowerLetter"/>
+      <w:lvlText w:val="%8."/>
+      <w:lvlJc w:val="left"/>
+      <w:pPr>
+        <w:ind w:left="5760" w:hanging="360"/>
+      </w:pPr>
+    </w:lvl>
+    <w:lvl w:ilvl="8" w:tplc="0419001B" w:tentative="1">
+      <w:start w:val="1"/>
+      <w:numFmt w:val="lowerRoman"/>
+      <w:lvlText w:val="%9."/>
+      <w:lvlJc w:val="right"/>
+      <w:pPr>
+        <w:ind w:left="6480" w:hanging="180"/>
+      </w:pPr>
+    </w:lvl>
+  </w:abstractNum>
+  <w:abstractNum w:abstractNumId="8" w15:restartNumberingAfterBreak="0">
+    <w:nsid w:val="365237A0"/>
+    <w:multiLevelType w:val="multilevel"/>
+    <w:tmpl w:val="67E648E2"/>
+    <w:lvl w:ilvl="0">
+      <w:start w:val="1"/>
+      <w:numFmt w:val="bullet"/>
+      <w:lvlText w:val=""/>
+      <w:lvlJc w:val="left"/>
+      <w:pPr>
+        <w:tabs>
+          <w:tab w:val="num" w:pos="0"/>
+        </w:tabs>
+        <w:ind w:left="720" w:hanging="360"/>
+      </w:pPr>
+      <w:rPr>
+        <w:rFonts w:ascii="Symbol" w:hAnsi="Symbol" w:cs="Symbol" w:hint="default"/>
+      </w:rPr>
+    </w:lvl>
+    <w:lvl w:ilvl="1">
+      <w:start w:val="1"/>
+      <w:numFmt w:val="bullet"/>
+      <w:lvlText w:val="o"/>
+      <w:lvlJc w:val="left"/>
+      <w:pPr>
+        <w:tabs>
+          <w:tab w:val="num" w:pos="0"/>
+        </w:tabs>
+        <w:ind w:left="1440" w:hanging="360"/>
+      </w:pPr>
+      <w:rPr>
+        <w:rFonts w:ascii="Courier New" w:hAnsi="Courier New" w:cs="Courier New" w:hint="default"/>
+      </w:rPr>
+    </w:lvl>
+    <w:lvl w:ilvl="2">
+      <w:start w:val="1"/>
+      <w:numFmt w:val="bullet"/>
+      <w:lvlText w:val=""/>
+      <w:lvlJc w:val="left"/>
+      <w:pPr>
+        <w:tabs>
+          <w:tab w:val="num" w:pos="0"/>
+        </w:tabs>
+        <w:ind w:left="2160" w:hanging="360"/>
+      </w:pPr>
+      <w:rPr>
+        <w:rFonts w:ascii="Wingdings" w:hAnsi="Wingdings" w:cs="Wingdings" w:hint="default"/>
+      </w:rPr>
+    </w:lvl>
+    <w:lvl w:ilvl="3">
+      <w:start w:val="1"/>
+      <w:numFmt w:val="bullet"/>
+      <w:lvlText w:val=""/>
+      <w:lvlJc w:val="left"/>
+      <w:pPr>
+        <w:tabs>
+          <w:tab w:val="num" w:pos="0"/>
+        </w:tabs>
+        <w:ind w:left="2880" w:hanging="360"/>
+      </w:pPr>
+      <w:rPr>
+        <w:rFonts w:ascii="Symbol" w:hAnsi="Symbol" w:cs="Symbol" w:hint="default"/>
+      </w:rPr>
+    </w:lvl>
+    <w:lvl w:ilvl="4">
+      <w:start w:val="1"/>
+      <w:numFmt w:val="bullet"/>
+      <w:lvlText w:val="o"/>
+      <w:lvlJc w:val="left"/>
+      <w:pPr>
+        <w:tabs>
+          <w:tab w:val="num" w:pos="0"/>
+        </w:tabs>
+        <w:ind w:left="3600" w:hanging="360"/>
+      </w:pPr>
+      <w:rPr>
+        <w:rFonts w:ascii="Courier New" w:hAnsi="Courier New" w:cs="Courier New" w:hint="default"/>
+      </w:rPr>
+    </w:lvl>
+    <w:lvl w:ilvl="5">
+      <w:start w:val="1"/>
+      <w:numFmt w:val="bullet"/>
+      <w:lvlText w:val=""/>
+      <w:lvlJc w:val="left"/>
+      <w:pPr>
+        <w:tabs>
+          <w:tab w:val="num" w:pos="0"/>
+        </w:tabs>
+        <w:ind w:left="4320" w:hanging="360"/>
+      </w:pPr>
+      <w:rPr>
+        <w:rFonts w:ascii="Wingdings" w:hAnsi="Wingdings" w:cs="Wingdings" w:hint="default"/>
+      </w:rPr>
+    </w:lvl>
+    <w:lvl w:ilvl="6">
+      <w:start w:val="1"/>
+      <w:numFmt w:val="bullet"/>
+      <w:lvlText w:val=""/>
+      <w:lvlJc w:val="left"/>
+      <w:pPr>
+        <w:tabs>
+          <w:tab w:val="num" w:pos="0"/>
+        </w:tabs>
+        <w:ind w:left="5040" w:hanging="360"/>
+      </w:pPr>
+      <w:rPr>
+        <w:rFonts w:ascii="Symbol" w:hAnsi="Symbol" w:cs="Symbol" w:hint="default"/>
+      </w:rPr>
+    </w:lvl>
+    <w:lvl w:ilvl="7">
+      <w:start w:val="1"/>
+      <w:numFmt w:val="bullet"/>
+      <w:lvlText w:val="o"/>
+      <w:lvlJc w:val="left"/>
+      <w:pPr>
+        <w:tabs>
+          <w:tab w:val="num" w:pos="0"/>
+        </w:tabs>
+        <w:ind w:left="5760" w:hanging="360"/>
+      </w:pPr>
+      <w:rPr>
+        <w:rFonts w:ascii="Courier New" w:hAnsi="Courier New" w:cs="Courier New" w:hint="default"/>
+      </w:rPr>
+    </w:lvl>
+    <w:lvl w:ilvl="8">
+      <w:start w:val="1"/>
+      <w:numFmt w:val="bullet"/>
+      <w:lvlText w:val=""/>
+      <w:lvlJc w:val="left"/>
+      <w:pPr>
+        <w:tabs>
+          <w:tab w:val="num" w:pos="0"/>
+        </w:tabs>
+        <w:ind w:left="6480" w:hanging="360"/>
+      </w:pPr>
+      <w:rPr>
+        <w:rFonts w:ascii="Wingdings" w:hAnsi="Wingdings" w:cs="Wingdings" w:hint="default"/>
+      </w:rPr>
+    </w:lvl>
+  </w:abstractNum>
+  <w:abstractNum w:abstractNumId="9" w15:restartNumberingAfterBreak="0">
+    <w:nsid w:val="423E013B"/>
+    <w:multiLevelType w:val="hybridMultilevel"/>
+    <w:tmpl w:val="C8D88442"/>
     <w:lvl w:ilvl="0" w:tplc="0419000F">
       <w:start w:val="1"/>
       <w:numFmt w:val="decimal"/>
@@ -11659,147 +13256,7 @@
       </w:pPr>
     </w:lvl>
   </w:abstractNum>
-  <w:abstractNum w:abstractNumId="6" w15:restartNumberingAfterBreak="0">
-    <w:nsid w:val="365237A0"/>
-    <w:multiLevelType w:val="multilevel"/>
-    <w:tmpl w:val="67E648E2"/>
-    <w:lvl w:ilvl="0">
-      <w:start w:val="1"/>
-      <w:numFmt w:val="bullet"/>
-      <w:lvlText w:val=""/>
-      <w:lvlJc w:val="left"/>
-      <w:pPr>
-        <w:tabs>
-          <w:tab w:val="num" w:pos="0"/>
-        </w:tabs>
-        <w:ind w:left="720" w:hanging="360"/>
-      </w:pPr>
-      <w:rPr>
-        <w:rFonts w:ascii="Symbol" w:hAnsi="Symbol" w:cs="Symbol" w:hint="default"/>
-      </w:rPr>
-    </w:lvl>
-    <w:lvl w:ilvl="1">
-      <w:start w:val="1"/>
-      <w:numFmt w:val="bullet"/>
-      <w:lvlText w:val="o"/>
-      <w:lvlJc w:val="left"/>
-      <w:pPr>
-        <w:tabs>
-          <w:tab w:val="num" w:pos="0"/>
-        </w:tabs>
-        <w:ind w:left="1440" w:hanging="360"/>
-      </w:pPr>
-      <w:rPr>
-        <w:rFonts w:ascii="Courier New" w:hAnsi="Courier New" w:cs="Courier New" w:hint="default"/>
-      </w:rPr>
-    </w:lvl>
-    <w:lvl w:ilvl="2">
-      <w:start w:val="1"/>
-      <w:numFmt w:val="bullet"/>
-      <w:lvlText w:val=""/>
-      <w:lvlJc w:val="left"/>
-      <w:pPr>
-        <w:tabs>
-          <w:tab w:val="num" w:pos="0"/>
-        </w:tabs>
-        <w:ind w:left="2160" w:hanging="360"/>
-      </w:pPr>
-      <w:rPr>
-        <w:rFonts w:ascii="Wingdings" w:hAnsi="Wingdings" w:cs="Wingdings" w:hint="default"/>
-      </w:rPr>
-    </w:lvl>
-    <w:lvl w:ilvl="3">
-      <w:start w:val="1"/>
-      <w:numFmt w:val="bullet"/>
-      <w:lvlText w:val=""/>
-      <w:lvlJc w:val="left"/>
-      <w:pPr>
-        <w:tabs>
-          <w:tab w:val="num" w:pos="0"/>
-        </w:tabs>
-        <w:ind w:left="2880" w:hanging="360"/>
-      </w:pPr>
-      <w:rPr>
-        <w:rFonts w:ascii="Symbol" w:hAnsi="Symbol" w:cs="Symbol" w:hint="default"/>
-      </w:rPr>
-    </w:lvl>
-    <w:lvl w:ilvl="4">
-      <w:start w:val="1"/>
-      <w:numFmt w:val="bullet"/>
-      <w:lvlText w:val="o"/>
-      <w:lvlJc w:val="left"/>
-      <w:pPr>
-        <w:tabs>
-          <w:tab w:val="num" w:pos="0"/>
-        </w:tabs>
-        <w:ind w:left="3600" w:hanging="360"/>
-      </w:pPr>
-      <w:rPr>
-        <w:rFonts w:ascii="Courier New" w:hAnsi="Courier New" w:cs="Courier New" w:hint="default"/>
-      </w:rPr>
-    </w:lvl>
-    <w:lvl w:ilvl="5">
-      <w:start w:val="1"/>
-      <w:numFmt w:val="bullet"/>
-      <w:lvlText w:val=""/>
-      <w:lvlJc w:val="left"/>
-      <w:pPr>
-        <w:tabs>
-          <w:tab w:val="num" w:pos="0"/>
-        </w:tabs>
-        <w:ind w:left="4320" w:hanging="360"/>
-      </w:pPr>
-      <w:rPr>
-        <w:rFonts w:ascii="Wingdings" w:hAnsi="Wingdings" w:cs="Wingdings" w:hint="default"/>
-      </w:rPr>
-    </w:lvl>
-    <w:lvl w:ilvl="6">
-      <w:start w:val="1"/>
-      <w:numFmt w:val="bullet"/>
-      <w:lvlText w:val=""/>
-      <w:lvlJc w:val="left"/>
-      <w:pPr>
-        <w:tabs>
-          <w:tab w:val="num" w:pos="0"/>
-        </w:tabs>
-        <w:ind w:left="5040" w:hanging="360"/>
-      </w:pPr>
-      <w:rPr>
-        <w:rFonts w:ascii="Symbol" w:hAnsi="Symbol" w:cs="Symbol" w:hint="default"/>
-      </w:rPr>
-    </w:lvl>
-    <w:lvl w:ilvl="7">
-      <w:start w:val="1"/>
-      <w:numFmt w:val="bullet"/>
-      <w:lvlText w:val="o"/>
-      <w:lvlJc w:val="left"/>
-      <w:pPr>
-        <w:tabs>
-          <w:tab w:val="num" w:pos="0"/>
-        </w:tabs>
-        <w:ind w:left="5760" w:hanging="360"/>
-      </w:pPr>
-      <w:rPr>
-        <w:rFonts w:ascii="Courier New" w:hAnsi="Courier New" w:cs="Courier New" w:hint="default"/>
-      </w:rPr>
-    </w:lvl>
-    <w:lvl w:ilvl="8">
-      <w:start w:val="1"/>
-      <w:numFmt w:val="bullet"/>
-      <w:lvlText w:val=""/>
-      <w:lvlJc w:val="left"/>
-      <w:pPr>
-        <w:tabs>
-          <w:tab w:val="num" w:pos="0"/>
-        </w:tabs>
-        <w:ind w:left="6480" w:hanging="360"/>
-      </w:pPr>
-      <w:rPr>
-        <w:rFonts w:ascii="Wingdings" w:hAnsi="Wingdings" w:cs="Wingdings" w:hint="default"/>
-      </w:rPr>
-    </w:lvl>
-  </w:abstractNum>
-  <w:abstractNum w:abstractNumId="7" w15:restartNumberingAfterBreak="0">
+  <w:abstractNum w:abstractNumId="10" w15:restartNumberingAfterBreak="0">
     <w:nsid w:val="50E245C0"/>
     <w:multiLevelType w:val="hybridMultilevel"/>
     <w:tmpl w:val="D07E2258"/>
@@ -11888,7 +13345,7 @@
       </w:pPr>
     </w:lvl>
   </w:abstractNum>
-  <w:abstractNum w:abstractNumId="8" w15:restartNumberingAfterBreak="0">
+  <w:abstractNum w:abstractNumId="11" w15:restartNumberingAfterBreak="0">
     <w:nsid w:val="546B4AEC"/>
     <w:multiLevelType w:val="hybridMultilevel"/>
     <w:tmpl w:val="97EA7A76"/>
@@ -11977,7 +13434,7 @@
       </w:pPr>
     </w:lvl>
   </w:abstractNum>
-  <w:abstractNum w:abstractNumId="9" w15:restartNumberingAfterBreak="0">
+  <w:abstractNum w:abstractNumId="12" w15:restartNumberingAfterBreak="0">
     <w:nsid w:val="560415B9"/>
     <w:multiLevelType w:val="hybridMultilevel"/>
     <w:tmpl w:val="9A9A7EDA"/>
@@ -12090,7 +13547,7 @@
       </w:rPr>
     </w:lvl>
   </w:abstractNum>
-  <w:abstractNum w:abstractNumId="10" w15:restartNumberingAfterBreak="0">
+  <w:abstractNum w:abstractNumId="13" w15:restartNumberingAfterBreak="0">
     <w:nsid w:val="714B27D3"/>
     <w:multiLevelType w:val="hybridMultilevel"/>
     <w:tmpl w:val="23BAFEEC"/>
@@ -12176,7 +13633,7 @@
       </w:pPr>
     </w:lvl>
   </w:abstractNum>
-  <w:abstractNum w:abstractNumId="11" w15:restartNumberingAfterBreak="0">
+  <w:abstractNum w:abstractNumId="14" w15:restartNumberingAfterBreak="0">
     <w:nsid w:val="775C6560"/>
     <w:multiLevelType w:val="hybridMultilevel"/>
     <w:tmpl w:val="B908D794"/>
@@ -12290,40 +13747,49 @@
     </w:lvl>
   </w:abstractNum>
   <w:num w:numId="1">
-    <w:abstractNumId w:val="6"/>
+    <w:abstractNumId w:val="8"/>
   </w:num>
   <w:num w:numId="2">
-    <w:abstractNumId w:val="4"/>
+    <w:abstractNumId w:val="6"/>
   </w:num>
   <w:num w:numId="3">
     <w:abstractNumId w:val="1"/>
   </w:num>
   <w:num w:numId="4">
-    <w:abstractNumId w:val="11"/>
+    <w:abstractNumId w:val="14"/>
   </w:num>
   <w:num w:numId="5">
-    <w:abstractNumId w:val="3"/>
+    <w:abstractNumId w:val="5"/>
   </w:num>
   <w:num w:numId="6">
     <w:abstractNumId w:val="0"/>
   </w:num>
   <w:num w:numId="7">
-    <w:abstractNumId w:val="8"/>
+    <w:abstractNumId w:val="11"/>
   </w:num>
   <w:num w:numId="8">
-    <w:abstractNumId w:val="5"/>
+    <w:abstractNumId w:val="7"/>
   </w:num>
   <w:num w:numId="9">
-    <w:abstractNumId w:val="7"/>
+    <w:abstractNumId w:val="10"/>
   </w:num>
   <w:num w:numId="10">
-    <w:abstractNumId w:val="9"/>
+    <w:abstractNumId w:val="12"/>
   </w:num>
   <w:num w:numId="11">
     <w:abstractNumId w:val="2"/>
   </w:num>
   <w:num w:numId="12">
-    <w:abstractNumId w:val="10"/>
+    <w:abstractNumId w:val="13"/>
+  </w:num>
+  <w:num w:numId="13">
+    <w:abstractNumId w:val="3"/>
+  </w:num>
+  <w:num w:numId="14">
+    <w:abstractNumId w:val="4"/>
+  </w:num>
+  <w:num w:numId="15">
+    <w:abstractNumId w:val="9"/>
   </w:num>
 </w:numbering>
 </file>

</xml_diff>